<commit_message>
Updated Pre lab 8
</commit_message>
<xml_diff>
--- a/Labs/Lab 8/Pre lab 8/Pre Lab 8.docx
+++ b/Labs/Lab 8/Pre lab 8/Pre Lab 8.docx
@@ -28,18 +28,62 @@
           <w:bCs/>
           <w:sz w:val="28"/>
         </w:rPr>
-        <w:t>6</w:t>
+        <w:t>8</w:t>
       </w:r>
     </w:p>
     <w:p>
       <w:pPr>
-        <w:jc w:val="center"/>
+        <w:pStyle w:val="ListParagraph"/>
+        <w:numPr>
+          <w:ilvl w:val="0"/>
+          <w:numId w:val="4"/>
+        </w:numPr>
         <w:rPr>
           <w:rFonts w:ascii="Times New Roman" w:hAnsi="Times New Roman" w:cs="Times New Roman"/>
           <w:sz w:val="24"/>
           <w:szCs w:val="24"/>
         </w:rPr>
       </w:pPr>
+      <w:r>
+        <w:rPr>
+          <w:rFonts w:ascii="Times New Roman" w:hAnsi="Times New Roman" w:cs="Times New Roman"/>
+          <w:sz w:val="24"/>
+          <w:szCs w:val="24"/>
+        </w:rPr>
+        <w:t>Write a subroutine that constructs and evaluates a line that goes through the points (x0,</w:t>
+      </w:r>
+      <w:r>
+        <w:rPr>
+          <w:rFonts w:ascii="Times New Roman" w:hAnsi="Times New Roman" w:cs="Times New Roman"/>
+          <w:sz w:val="24"/>
+          <w:szCs w:val="24"/>
+        </w:rPr>
+        <w:t xml:space="preserve"> </w:t>
+      </w:r>
+      <w:r>
+        <w:rPr>
+          <w:rFonts w:ascii="Times New Roman" w:hAnsi="Times New Roman" w:cs="Times New Roman"/>
+          <w:sz w:val="24"/>
+          <w:szCs w:val="24"/>
+        </w:rPr>
+        <w:t>f(x0)) and</w:t>
+      </w:r>
+      <w:r>
+        <w:rPr>
+          <w:rFonts w:ascii="Times New Roman" w:hAnsi="Times New Roman" w:cs="Times New Roman"/>
+          <w:sz w:val="24"/>
+          <w:szCs w:val="24"/>
+        </w:rPr>
+        <w:t xml:space="preserve"> </w:t>
+      </w:r>
+      <w:r>
+        <w:rPr>
+          <w:rFonts w:ascii="Times New Roman" w:hAnsi="Times New Roman" w:cs="Times New Roman"/>
+          <w:sz w:val="24"/>
+          <w:szCs w:val="24"/>
+        </w:rPr>
+        <w:t>(x1, f (x1)) at a point α.</w:t>
+      </w:r>
     </w:p>
     <w:p>
       <w:pPr>
@@ -53,6 +97,8 @@
       <w:r>
         <w:rPr>
           <w:rFonts w:ascii="Times New Roman" w:hAnsi="Times New Roman" w:cs="Times New Roman"/>
+          <w:b/>
+          <w:bCs/>
           <w:sz w:val="24"/>
           <w:szCs w:val="24"/>
         </w:rPr>
@@ -62,6 +108,8 @@
       <w:r>
         <w:rPr>
           <w:rFonts w:ascii="Times New Roman" w:hAnsi="Times New Roman" w:cs="Times New Roman"/>
+          <w:b/>
+          <w:bCs/>
           <w:sz w:val="24"/>
           <w:szCs w:val="24"/>
         </w:rPr>
@@ -75,7 +123,25 @@
             <w:sz w:val="24"/>
             <w:szCs w:val="24"/>
           </w:rPr>
-          <w:t>https://github.com/pach2648/APPM4600/blob/main/Labs/Lab%206/Pre%20lab%206/preLab_6.py</w:t>
+          <w:t>https://github.com/pach</w:t>
+        </w:r>
+        <w:r>
+          <w:rPr>
+            <w:rStyle w:val="Hyperlink"/>
+            <w:rFonts w:ascii="Times New Roman" w:hAnsi="Times New Roman" w:cs="Times New Roman"/>
+            <w:sz w:val="24"/>
+            <w:szCs w:val="24"/>
+          </w:rPr>
+          <w:t>2</w:t>
+        </w:r>
+        <w:r>
+          <w:rPr>
+            <w:rStyle w:val="Hyperlink"/>
+            <w:rFonts w:ascii="Times New Roman" w:hAnsi="Times New Roman" w:cs="Times New Roman"/>
+            <w:sz w:val="24"/>
+            <w:szCs w:val="24"/>
+          </w:rPr>
+          <w:t>648/APPM4600/blob/main/Labs/Lab%208/Pre%20lab%208/PreLab8.py</w:t>
         </w:r>
       </w:hyperlink>
     </w:p>
@@ -87,6 +153,98 @@
           <w:szCs w:val="24"/>
         </w:rPr>
       </w:pPr>
+      <w:r>
+        <w:rPr>
+          <w:rFonts w:ascii="Times New Roman" w:hAnsi="Times New Roman" w:cs="Times New Roman"/>
+          <w:sz w:val="24"/>
+          <w:szCs w:val="24"/>
+        </w:rPr>
+        <w:t xml:space="preserve">I use an example at points (1,2) and (3,4) at </w:t>
+      </w:r>
+      <w:r>
+        <w:rPr>
+          <w:rFonts w:ascii="Times New Roman" w:hAnsi="Times New Roman" w:cs="Times New Roman"/>
+          <w:sz w:val="24"/>
+          <w:szCs w:val="24"/>
+        </w:rPr>
+        <w:t>α</w:t>
+      </w:r>
+      <w:r>
+        <w:rPr>
+          <w:rFonts w:ascii="Times New Roman" w:hAnsi="Times New Roman" w:cs="Times New Roman"/>
+          <w:sz w:val="24"/>
+          <w:szCs w:val="24"/>
+        </w:rPr>
+        <w:t xml:space="preserve"> = 2.5</w:t>
+      </w:r>
+    </w:p>
+    <w:p>
+      <w:pPr>
+        <w:jc w:val="center"/>
+        <w:rPr>
+          <w:rFonts w:ascii="Times New Roman" w:hAnsi="Times New Roman" w:cs="Times New Roman"/>
+          <w:sz w:val="24"/>
+          <w:szCs w:val="24"/>
+        </w:rPr>
+      </w:pPr>
+      <w:r>
+        <w:rPr>
+          <w:rFonts w:ascii="Times New Roman" w:hAnsi="Times New Roman" w:cs="Times New Roman"/>
+          <w:noProof/>
+          <w:sz w:val="24"/>
+          <w:szCs w:val="24"/>
+        </w:rPr>
+        <w:drawing>
+          <wp:inline distT="0" distB="0" distL="0" distR="0" wp14:anchorId="43B113B4" wp14:editId="14DF670F">
+            <wp:extent cx="4729480" cy="3547110"/>
+            <wp:effectExtent l="0" t="0" r="0" b="0"/>
+            <wp:docPr id="1922393553" name="Picture 1" descr="A graph of a line&#10;&#10;Description automatically generated"/>
+            <wp:cNvGraphicFramePr>
+              <a:graphicFrameLocks xmlns:a="http://schemas.openxmlformats.org/drawingml/2006/main" noChangeAspect="1"/>
+            </wp:cNvGraphicFramePr>
+            <a:graphic xmlns:a="http://schemas.openxmlformats.org/drawingml/2006/main">
+              <a:graphicData uri="http://schemas.openxmlformats.org/drawingml/2006/picture">
+                <pic:pic xmlns:pic="http://schemas.openxmlformats.org/drawingml/2006/picture">
+                  <pic:nvPicPr>
+                    <pic:cNvPr id="1922393553" name="Picture 1" descr="A graph of a line&#10;&#10;Description automatically generated"/>
+                    <pic:cNvPicPr/>
+                  </pic:nvPicPr>
+                  <pic:blipFill>
+                    <a:blip r:embed="rId8">
+                      <a:extLst>
+                        <a:ext uri="{28A0092B-C50C-407E-A947-70E740481C1C}">
+                          <a14:useLocalDpi xmlns:a14="http://schemas.microsoft.com/office/drawing/2010/main" val="0"/>
+                        </a:ext>
+                      </a:extLst>
+                    </a:blip>
+                    <a:stretch>
+                      <a:fillRect/>
+                    </a:stretch>
+                  </pic:blipFill>
+                  <pic:spPr>
+                    <a:xfrm>
+                      <a:off x="0" y="0"/>
+                      <a:ext cx="4729492" cy="3547119"/>
+                    </a:xfrm>
+                    <a:prstGeom prst="rect">
+                      <a:avLst/>
+                    </a:prstGeom>
+                  </pic:spPr>
+                </pic:pic>
+              </a:graphicData>
+            </a:graphic>
+          </wp:inline>
+        </w:drawing>
+      </w:r>
+    </w:p>
+    <w:p>
+      <w:pPr>
+        <w:rPr>
+          <w:rFonts w:ascii="Times New Roman" w:hAnsi="Times New Roman" w:cs="Times New Roman"/>
+          <w:sz w:val="24"/>
+          <w:szCs w:val="24"/>
+        </w:rPr>
+      </w:pPr>
     </w:p>
     <w:p/>
     <w:p>
@@ -127,7 +285,7 @@
       </w:pPr>
     </w:p>
     <w:sectPr>
-      <w:headerReference w:type="default" r:id="rId8"/>
+      <w:headerReference w:type="default" r:id="rId9"/>
       <w:pgSz w:w="12240" w:h="15840"/>
       <w:pgMar w:top="1440" w:right="1440" w:bottom="1440" w:left="1440" w:header="720" w:footer="720" w:gutter="0"/>
       <w:cols w:space="720"/>
@@ -251,7 +409,7 @@
         <w:sz w:val="28"/>
         <w:szCs w:val="36"/>
       </w:rPr>
-      <w:t>6</w:t>
+      <w:t>8</w:t>
     </w:r>
   </w:p>
   <w:p>
@@ -265,6 +423,95 @@
 <file path=word/numbering.xml><?xml version="1.0" encoding="utf-8"?>
 <w:numbering xmlns:wpc="http://schemas.microsoft.com/office/word/2010/wordprocessingCanvas" xmlns:cx="http://schemas.microsoft.com/office/drawing/2014/chartex" xmlns:cx1="http://schemas.microsoft.com/office/drawing/2015/9/8/chartex" xmlns:cx2="http://schemas.microsoft.com/office/drawing/2015/10/21/chartex" xmlns:cx3="http://schemas.microsoft.com/office/drawing/2016/5/9/chartex" xmlns:cx4="http://schemas.microsoft.com/office/drawing/2016/5/10/chartex" xmlns:cx5="http://schemas.microsoft.com/office/drawing/2016/5/11/chartex" xmlns:cx6="http://schemas.microsoft.com/office/drawing/2016/5/12/chartex" xmlns:cx7="http://schemas.microsoft.com/office/drawing/2016/5/13/chartex" xmlns:cx8="http://schemas.microsoft.com/office/drawing/2016/5/14/chartex" xmlns:mc="http://schemas.openxmlformats.org/markup-compatibility/2006" xmlns:aink="http://schemas.microsoft.com/office/drawing/2016/ink" xmlns:am3d="http://schemas.microsoft.com/office/drawing/2017/model3d" xmlns:o="urn:schemas-microsoft-com:office:office" xmlns:oel="http://schemas.microsoft.com/office/2019/extlst" xmlns:r="http://schemas.openxmlformats.org/officeDocument/2006/relationships" xmlns:m="http://schemas.openxmlformats.org/officeDocument/2006/math" xmlns:v="urn:schemas-microsoft-com:vml" xmlns:wp14="http://schemas.microsoft.com/office/word/2010/wordprocessingDrawing" xmlns:wp="http://schemas.openxmlformats.org/drawingml/2006/wordprocessingDrawing" xmlns:w10="urn:schemas-microsoft-com:office:word" xmlns:w="http://schemas.openxmlformats.org/wordprocessingml/2006/main" xmlns:w14="http://schemas.microsoft.com/office/word/2010/wordml" xmlns:w15="http://schemas.microsoft.com/office/word/2012/wordml" xmlns:w16cex="http://schemas.microsoft.com/office/word/2018/wordml/cex" xmlns:w16cid="http://schemas.microsoft.com/office/word/2016/wordml/cid" xmlns:w16="http://schemas.microsoft.com/office/word/2018/wordml" xmlns:w16sdtdh="http://schemas.microsoft.com/office/word/2020/wordml/sdtdatahash" xmlns:w16se="http://schemas.microsoft.com/office/word/2015/wordml/symex" xmlns:wpg="http://schemas.microsoft.com/office/word/2010/wordprocessingGroup" xmlns:wpi="http://schemas.microsoft.com/office/word/2010/wordprocessingInk" xmlns:wne="http://schemas.microsoft.com/office/word/2006/wordml" xmlns:wps="http://schemas.microsoft.com/office/word/2010/wordprocessingShape" mc:Ignorable="w14 w15 w16se w16cid w16 w16cex w16sdtdh wp14">
   <w:abstractNum w:abstractNumId="0" w15:restartNumberingAfterBreak="0">
+    <w:nsid w:val="32506870"/>
+    <w:multiLevelType w:val="hybridMultilevel"/>
+    <w:tmpl w:val="4D7862BE"/>
+    <w:lvl w:ilvl="0" w:tplc="0409000F">
+      <w:start w:val="1"/>
+      <w:numFmt w:val="decimal"/>
+      <w:lvlText w:val="%1."/>
+      <w:lvlJc w:val="left"/>
+      <w:pPr>
+        <w:ind w:left="720" w:hanging="360"/>
+      </w:pPr>
+      <w:rPr>
+        <w:rFonts w:hint="default"/>
+      </w:rPr>
+    </w:lvl>
+    <w:lvl w:ilvl="1" w:tplc="04090019">
+      <w:start w:val="1"/>
+      <w:numFmt w:val="lowerLetter"/>
+      <w:lvlText w:val="%2."/>
+      <w:lvlJc w:val="left"/>
+      <w:pPr>
+        <w:ind w:left="1440" w:hanging="360"/>
+      </w:pPr>
+    </w:lvl>
+    <w:lvl w:ilvl="2" w:tplc="0409001B" w:tentative="1">
+      <w:start w:val="1"/>
+      <w:numFmt w:val="lowerRoman"/>
+      <w:lvlText w:val="%3."/>
+      <w:lvlJc w:val="right"/>
+      <w:pPr>
+        <w:ind w:left="2160" w:hanging="180"/>
+      </w:pPr>
+    </w:lvl>
+    <w:lvl w:ilvl="3" w:tplc="0409000F" w:tentative="1">
+      <w:start w:val="1"/>
+      <w:numFmt w:val="decimal"/>
+      <w:lvlText w:val="%4."/>
+      <w:lvlJc w:val="left"/>
+      <w:pPr>
+        <w:ind w:left="2880" w:hanging="360"/>
+      </w:pPr>
+    </w:lvl>
+    <w:lvl w:ilvl="4" w:tplc="04090019" w:tentative="1">
+      <w:start w:val="1"/>
+      <w:numFmt w:val="lowerLetter"/>
+      <w:lvlText w:val="%5."/>
+      <w:lvlJc w:val="left"/>
+      <w:pPr>
+        <w:ind w:left="3600" w:hanging="360"/>
+      </w:pPr>
+    </w:lvl>
+    <w:lvl w:ilvl="5" w:tplc="0409001B" w:tentative="1">
+      <w:start w:val="1"/>
+      <w:numFmt w:val="lowerRoman"/>
+      <w:lvlText w:val="%6."/>
+      <w:lvlJc w:val="right"/>
+      <w:pPr>
+        <w:ind w:left="4320" w:hanging="180"/>
+      </w:pPr>
+    </w:lvl>
+    <w:lvl w:ilvl="6" w:tplc="0409000F" w:tentative="1">
+      <w:start w:val="1"/>
+      <w:numFmt w:val="decimal"/>
+      <w:lvlText w:val="%7."/>
+      <w:lvlJc w:val="left"/>
+      <w:pPr>
+        <w:ind w:left="5040" w:hanging="360"/>
+      </w:pPr>
+    </w:lvl>
+    <w:lvl w:ilvl="7" w:tplc="04090019" w:tentative="1">
+      <w:start w:val="1"/>
+      <w:numFmt w:val="lowerLetter"/>
+      <w:lvlText w:val="%8."/>
+      <w:lvlJc w:val="left"/>
+      <w:pPr>
+        <w:ind w:left="5760" w:hanging="360"/>
+      </w:pPr>
+    </w:lvl>
+    <w:lvl w:ilvl="8" w:tplc="0409001B" w:tentative="1">
+      <w:start w:val="1"/>
+      <w:numFmt w:val="lowerRoman"/>
+      <w:lvlText w:val="%9."/>
+      <w:lvlJc w:val="right"/>
+      <w:pPr>
+        <w:ind w:left="6480" w:hanging="180"/>
+      </w:pPr>
+    </w:lvl>
+  </w:abstractNum>
+  <w:abstractNum w:abstractNumId="1" w15:restartNumberingAfterBreak="0">
     <w:nsid w:val="54976061"/>
     <w:multiLevelType w:val="hybridMultilevel"/>
     <w:tmpl w:val="AA728300"/>
@@ -353,7 +600,7 @@
       </w:pPr>
     </w:lvl>
   </w:abstractNum>
-  <w:abstractNum w:abstractNumId="1" w15:restartNumberingAfterBreak="0">
+  <w:abstractNum w:abstractNumId="2" w15:restartNumberingAfterBreak="0">
     <w:nsid w:val="567A4863"/>
     <w:multiLevelType w:val="hybridMultilevel"/>
     <w:tmpl w:val="AA34279A"/>
@@ -442,7 +689,7 @@
       </w:pPr>
     </w:lvl>
   </w:abstractNum>
-  <w:abstractNum w:abstractNumId="2" w15:restartNumberingAfterBreak="0">
+  <w:abstractNum w:abstractNumId="3" w15:restartNumberingAfterBreak="0">
     <w:nsid w:val="79946748"/>
     <w:multiLevelType w:val="hybridMultilevel"/>
     <w:tmpl w:val="6128CC6E"/>
@@ -532,13 +779,16 @@
     </w:lvl>
   </w:abstractNum>
   <w:num w:numId="1" w16cid:durableId="1265961288">
+    <w:abstractNumId w:val="3"/>
+  </w:num>
+  <w:num w:numId="2" w16cid:durableId="735324347">
+    <w:abstractNumId w:val="1"/>
+  </w:num>
+  <w:num w:numId="3" w16cid:durableId="1314484380">
     <w:abstractNumId w:val="2"/>
   </w:num>
-  <w:num w:numId="2" w16cid:durableId="735324347">
+  <w:num w:numId="4" w16cid:durableId="1790969336">
     <w:abstractNumId w:val="0"/>
-  </w:num>
-  <w:num w:numId="3" w16cid:durableId="1314484380">
-    <w:abstractNumId w:val="1"/>
   </w:num>
 </w:numbering>
 </file>
@@ -1533,6 +1783,18 @@
       <w:shd w:val="clear" w:color="auto" w:fill="E1DFDD"/>
     </w:rPr>
   </w:style>
+  <w:style w:type="character" w:styleId="FollowedHyperlink">
+    <w:name w:val="FollowedHyperlink"/>
+    <w:basedOn w:val="DefaultParagraphFont"/>
+    <w:uiPriority w:val="99"/>
+    <w:semiHidden/>
+    <w:unhideWhenUsed/>
+    <w:rsid w:val="00DB3F01"/>
+    <w:rPr>
+      <w:color w:val="96607D" w:themeColor="followedHyperlink"/>
+      <w:u w:val="single"/>
+    </w:rPr>
+  </w:style>
 </w:styles>
 </file>
 

</xml_diff>